<commit_message>
[Temporaire] Nouvelles formules en test
</commit_message>
<xml_diff>
--- a/Documentation/Cahier des charges.docx
+++ b/Documentation/Cahier des charges.docx
@@ -229,7 +229,11 @@
       </w:pPr>
       <w:r>
         <w:rPr/>
-        <w:t>Dégats</w:t>
+        <w:t xml:space="preserve">Dégats : </w:t>
+      </w:r>
+      <w:r>
+        <w:rPr/>
+        <w:t>inflige des dégats</w:t>
       </w:r>
     </w:p>
     <w:p>
@@ -239,7 +243,11 @@
       </w:pPr>
       <w:r>
         <w:rPr/>
-        <w:t>Point de vie</w:t>
+        <w:t xml:space="preserve">Point de vie : </w:t>
+      </w:r>
+      <w:r>
+        <w:rPr/>
+        <w:t>absorbe plus de dégats</w:t>
       </w:r>
     </w:p>
     <w:p>
@@ -249,7 +257,11 @@
       </w:pPr>
       <w:r>
         <w:rPr/>
-        <w:t>Supporting</w:t>
+        <w:t xml:space="preserve">Supporting : </w:t>
+      </w:r>
+      <w:r>
+        <w:rPr/>
+        <w:t>Réduit le niveau de difficulté de la quete</w:t>
       </w:r>
     </w:p>
     <w:p>
@@ -424,11 +436,11 @@
         </w:tblCellMar>
       </w:tblPr>
       <w:tblGrid>
-        <w:gridCol w:w="1951"/>
+        <w:gridCol w:w="1949"/>
         <w:gridCol w:w="1774"/>
-        <w:gridCol w:w="1781"/>
-        <w:gridCol w:w="1775"/>
-        <w:gridCol w:w="1781"/>
+        <w:gridCol w:w="1780"/>
+        <w:gridCol w:w="1774"/>
+        <w:gridCol w:w="1784"/>
       </w:tblGrid>
       <w:tr>
         <w:trPr>
@@ -436,7 +448,7 @@
         </w:trPr>
         <w:tc>
           <w:tcPr>
-            <w:tcW w:w="1951" w:type="dxa"/>
+            <w:tcW w:w="1949" w:type="dxa"/>
             <w:tcBorders>
               <w:top w:val="nil"/>
               <w:left w:val="nil"/>
@@ -512,7 +524,7 @@
         </w:tc>
         <w:tc>
           <w:tcPr>
-            <w:tcW w:w="1781" w:type="dxa"/>
+            <w:tcW w:w="1780" w:type="dxa"/>
             <w:tcBorders>
               <w:top w:val="nil"/>
               <w:left w:val="nil"/>
@@ -550,7 +562,7 @@
         </w:tc>
         <w:tc>
           <w:tcPr>
-            <w:tcW w:w="1775" w:type="dxa"/>
+            <w:tcW w:w="1774" w:type="dxa"/>
             <w:tcBorders>
               <w:top w:val="nil"/>
               <w:left w:val="nil"/>
@@ -588,7 +600,7 @@
         </w:tc>
         <w:tc>
           <w:tcPr>
-            <w:tcW w:w="1781" w:type="dxa"/>
+            <w:tcW w:w="1784" w:type="dxa"/>
             <w:tcBorders>
               <w:top w:val="nil"/>
               <w:left w:val="nil"/>
@@ -631,7 +643,7 @@
         </w:trPr>
         <w:tc>
           <w:tcPr>
-            <w:tcW w:w="1951" w:type="dxa"/>
+            <w:tcW w:w="1949" w:type="dxa"/>
             <w:tcBorders>
               <w:top w:val="nil"/>
               <w:left w:val="nil"/>
@@ -699,7 +711,7 @@
         </w:tc>
         <w:tc>
           <w:tcPr>
-            <w:tcW w:w="1781" w:type="dxa"/>
+            <w:tcW w:w="1780" w:type="dxa"/>
             <w:tcBorders>
               <w:top w:val="nil"/>
               <w:left w:val="nil"/>
@@ -731,7 +743,7 @@
         </w:tc>
         <w:tc>
           <w:tcPr>
-            <w:tcW w:w="1775" w:type="dxa"/>
+            <w:tcW w:w="1774" w:type="dxa"/>
             <w:tcBorders>
               <w:top w:val="nil"/>
               <w:left w:val="nil"/>
@@ -761,7 +773,7 @@
         </w:tc>
         <w:tc>
           <w:tcPr>
-            <w:tcW w:w="1781" w:type="dxa"/>
+            <w:tcW w:w="1784" w:type="dxa"/>
             <w:tcBorders>
               <w:top w:val="nil"/>
               <w:left w:val="nil"/>
@@ -796,7 +808,7 @@
         </w:trPr>
         <w:tc>
           <w:tcPr>
-            <w:tcW w:w="1951" w:type="dxa"/>
+            <w:tcW w:w="1949" w:type="dxa"/>
             <w:tcBorders>
               <w:top w:val="nil"/>
               <w:left w:val="nil"/>
@@ -843,7 +855,7 @@
               <w:right w:val="nil"/>
               <w:insideV w:val="nil"/>
             </w:tcBorders>
-            <w:shd w:fill="auto" w:val="clear"/>
+            <w:shd w:fill="FFFFFF" w:val="clear"/>
           </w:tcPr>
           <w:p>
             <w:pPr>
@@ -864,16 +876,16 @@
         </w:tc>
         <w:tc>
           <w:tcPr>
-            <w:tcW w:w="1781" w:type="dxa"/>
-            <w:tcBorders>
-              <w:top w:val="nil"/>
-              <w:left w:val="nil"/>
-              <w:bottom w:val="nil"/>
-              <w:insideH w:val="nil"/>
-              <w:right w:val="nil"/>
-              <w:insideV w:val="nil"/>
-            </w:tcBorders>
-            <w:shd w:fill="auto" w:val="clear"/>
+            <w:tcW w:w="1780" w:type="dxa"/>
+            <w:tcBorders>
+              <w:top w:val="nil"/>
+              <w:left w:val="nil"/>
+              <w:bottom w:val="nil"/>
+              <w:insideH w:val="nil"/>
+              <w:right w:val="nil"/>
+              <w:insideV w:val="nil"/>
+            </w:tcBorders>
+            <w:shd w:fill="FFFFFF" w:val="clear"/>
           </w:tcPr>
           <w:p>
             <w:pPr>
@@ -894,16 +906,16 @@
         </w:tc>
         <w:tc>
           <w:tcPr>
-            <w:tcW w:w="1775" w:type="dxa"/>
-            <w:tcBorders>
-              <w:top w:val="nil"/>
-              <w:left w:val="nil"/>
-              <w:bottom w:val="nil"/>
-              <w:insideH w:val="nil"/>
-              <w:right w:val="nil"/>
-              <w:insideV w:val="nil"/>
-            </w:tcBorders>
-            <w:shd w:fill="auto" w:val="clear"/>
+            <w:tcW w:w="1774" w:type="dxa"/>
+            <w:tcBorders>
+              <w:top w:val="nil"/>
+              <w:left w:val="nil"/>
+              <w:bottom w:val="nil"/>
+              <w:insideH w:val="nil"/>
+              <w:right w:val="nil"/>
+              <w:insideV w:val="nil"/>
+            </w:tcBorders>
+            <w:shd w:fill="FFFFFF" w:val="clear"/>
           </w:tcPr>
           <w:p>
             <w:pPr>
@@ -924,16 +936,16 @@
         </w:tc>
         <w:tc>
           <w:tcPr>
-            <w:tcW w:w="1781" w:type="dxa"/>
-            <w:tcBorders>
-              <w:top w:val="nil"/>
-              <w:left w:val="nil"/>
-              <w:bottom w:val="nil"/>
-              <w:insideH w:val="nil"/>
-              <w:right w:val="nil"/>
-              <w:insideV w:val="nil"/>
-            </w:tcBorders>
-            <w:shd w:fill="auto" w:val="clear"/>
+            <w:tcW w:w="1784" w:type="dxa"/>
+            <w:tcBorders>
+              <w:top w:val="nil"/>
+              <w:left w:val="nil"/>
+              <w:bottom w:val="nil"/>
+              <w:insideH w:val="nil"/>
+              <w:right w:val="nil"/>
+              <w:insideV w:val="nil"/>
+            </w:tcBorders>
+            <w:shd w:fill="FFFFFF" w:val="clear"/>
           </w:tcPr>
           <w:p>
             <w:pPr>
@@ -961,7 +973,7 @@
         </w:trPr>
         <w:tc>
           <w:tcPr>
-            <w:tcW w:w="1951" w:type="dxa"/>
+            <w:tcW w:w="1949" w:type="dxa"/>
             <w:tcBorders>
               <w:top w:val="nil"/>
               <w:left w:val="nil"/>
@@ -1031,7 +1043,7 @@
         </w:tc>
         <w:tc>
           <w:tcPr>
-            <w:tcW w:w="1781" w:type="dxa"/>
+            <w:tcW w:w="1780" w:type="dxa"/>
             <w:tcBorders>
               <w:top w:val="nil"/>
               <w:left w:val="nil"/>
@@ -1061,7 +1073,7 @@
         </w:tc>
         <w:tc>
           <w:tcPr>
-            <w:tcW w:w="1775" w:type="dxa"/>
+            <w:tcW w:w="1774" w:type="dxa"/>
             <w:tcBorders>
               <w:top w:val="nil"/>
               <w:left w:val="nil"/>
@@ -1091,7 +1103,7 @@
         </w:tc>
         <w:tc>
           <w:tcPr>
-            <w:tcW w:w="1781" w:type="dxa"/>
+            <w:tcW w:w="1784" w:type="dxa"/>
             <w:tcBorders>
               <w:top w:val="nil"/>
               <w:left w:val="nil"/>
@@ -1126,7 +1138,7 @@
         </w:trPr>
         <w:tc>
           <w:tcPr>
-            <w:tcW w:w="1951" w:type="dxa"/>
+            <w:tcW w:w="1949" w:type="dxa"/>
             <w:tcBorders>
               <w:top w:val="nil"/>
               <w:left w:val="nil"/>
@@ -1173,7 +1185,7 @@
               <w:right w:val="nil"/>
               <w:insideV w:val="nil"/>
             </w:tcBorders>
-            <w:shd w:fill="auto" w:val="clear"/>
+            <w:shd w:fill="FFFFFF" w:val="clear"/>
           </w:tcPr>
           <w:p>
             <w:pPr>
@@ -1194,16 +1206,16 @@
         </w:tc>
         <w:tc>
           <w:tcPr>
-            <w:tcW w:w="1781" w:type="dxa"/>
-            <w:tcBorders>
-              <w:top w:val="nil"/>
-              <w:left w:val="nil"/>
-              <w:bottom w:val="nil"/>
-              <w:insideH w:val="nil"/>
-              <w:right w:val="nil"/>
-              <w:insideV w:val="nil"/>
-            </w:tcBorders>
-            <w:shd w:fill="auto" w:val="clear"/>
+            <w:tcW w:w="1780" w:type="dxa"/>
+            <w:tcBorders>
+              <w:top w:val="nil"/>
+              <w:left w:val="nil"/>
+              <w:bottom w:val="nil"/>
+              <w:insideH w:val="nil"/>
+              <w:right w:val="nil"/>
+              <w:insideV w:val="nil"/>
+            </w:tcBorders>
+            <w:shd w:fill="FFFFFF" w:val="clear"/>
           </w:tcPr>
           <w:p>
             <w:pPr>
@@ -1224,16 +1236,16 @@
         </w:tc>
         <w:tc>
           <w:tcPr>
-            <w:tcW w:w="1775" w:type="dxa"/>
-            <w:tcBorders>
-              <w:top w:val="nil"/>
-              <w:left w:val="nil"/>
-              <w:bottom w:val="nil"/>
-              <w:insideH w:val="nil"/>
-              <w:right w:val="nil"/>
-              <w:insideV w:val="nil"/>
-            </w:tcBorders>
-            <w:shd w:fill="auto" w:val="clear"/>
+            <w:tcW w:w="1774" w:type="dxa"/>
+            <w:tcBorders>
+              <w:top w:val="nil"/>
+              <w:left w:val="nil"/>
+              <w:bottom w:val="nil"/>
+              <w:insideH w:val="nil"/>
+              <w:right w:val="nil"/>
+              <w:insideV w:val="nil"/>
+            </w:tcBorders>
+            <w:shd w:fill="FFFFFF" w:val="clear"/>
           </w:tcPr>
           <w:p>
             <w:pPr>
@@ -1256,16 +1268,16 @@
         </w:tc>
         <w:tc>
           <w:tcPr>
-            <w:tcW w:w="1781" w:type="dxa"/>
-            <w:tcBorders>
-              <w:top w:val="nil"/>
-              <w:left w:val="nil"/>
-              <w:bottom w:val="nil"/>
-              <w:insideH w:val="nil"/>
-              <w:right w:val="nil"/>
-              <w:insideV w:val="nil"/>
-            </w:tcBorders>
-            <w:shd w:fill="auto" w:val="clear"/>
+            <w:tcW w:w="1784" w:type="dxa"/>
+            <w:tcBorders>
+              <w:top w:val="nil"/>
+              <w:left w:val="nil"/>
+              <w:bottom w:val="nil"/>
+              <w:insideH w:val="nil"/>
+              <w:right w:val="nil"/>
+              <w:insideV w:val="nil"/>
+            </w:tcBorders>
+            <w:shd w:fill="FFFFFF" w:val="clear"/>
           </w:tcPr>
           <w:p>
             <w:pPr>
@@ -1496,7 +1508,7 @@
       </w:tblPr>
       <w:tblGrid>
         <w:gridCol w:w="2265"/>
-        <w:gridCol w:w="995"/>
+        <w:gridCol w:w="994"/>
         <w:gridCol w:w="1275"/>
         <w:gridCol w:w="4526"/>
       </w:tblGrid>
@@ -1515,7 +1527,7 @@
               <w:right w:val="nil"/>
               <w:insideV w:val="nil"/>
             </w:tcBorders>
-            <w:shd w:fill="auto" w:val="clear"/>
+            <w:shd w:fill="FFFFFF" w:val="clear"/>
           </w:tcPr>
           <w:p>
             <w:pPr>
@@ -1539,7 +1551,7 @@
         </w:tc>
         <w:tc>
           <w:tcPr>
-            <w:tcW w:w="995" w:type="dxa"/>
+            <w:tcW w:w="994" w:type="dxa"/>
             <w:tcBorders>
               <w:top w:val="nil"/>
               <w:left w:val="nil"/>
@@ -1548,7 +1560,7 @@
               <w:right w:val="nil"/>
               <w:insideV w:val="nil"/>
             </w:tcBorders>
-            <w:shd w:fill="auto" w:val="clear"/>
+            <w:shd w:fill="FFFFFF" w:val="clear"/>
           </w:tcPr>
           <w:p>
             <w:pPr>
@@ -1581,7 +1593,7 @@
               <w:right w:val="nil"/>
               <w:insideV w:val="nil"/>
             </w:tcBorders>
-            <w:shd w:fill="auto" w:val="clear"/>
+            <w:shd w:fill="FFFFFF" w:val="clear"/>
           </w:tcPr>
           <w:p>
             <w:pPr>
@@ -1614,7 +1626,7 @@
               <w:right w:val="nil"/>
               <w:insideV w:val="nil"/>
             </w:tcBorders>
-            <w:shd w:fill="auto" w:val="clear"/>
+            <w:shd w:fill="FFFFFF" w:val="clear"/>
           </w:tcPr>
           <w:p>
             <w:pPr>
@@ -1676,7 +1688,7 @@
         </w:tc>
         <w:tc>
           <w:tcPr>
-            <w:tcW w:w="995" w:type="dxa"/>
+            <w:tcW w:w="994" w:type="dxa"/>
             <w:tcBorders>
               <w:top w:val="nil"/>
               <w:left w:val="nil"/>
@@ -1765,7 +1777,7 @@
               <w:right w:val="single" w:sz="4" w:space="0" w:color="7F7F7F"/>
               <w:insideV w:val="single" w:sz="4" w:space="0" w:color="7F7F7F"/>
             </w:tcBorders>
-            <w:shd w:fill="auto" w:val="clear"/>
+            <w:shd w:fill="FFFFFF" w:val="clear"/>
           </w:tcPr>
           <w:p>
             <w:pPr>
@@ -1789,16 +1801,16 @@
         </w:tc>
         <w:tc>
           <w:tcPr>
-            <w:tcW w:w="995" w:type="dxa"/>
-            <w:tcBorders>
-              <w:top w:val="nil"/>
-              <w:left w:val="nil"/>
-              <w:bottom w:val="nil"/>
-              <w:insideH w:val="nil"/>
-              <w:right w:val="nil"/>
-              <w:insideV w:val="nil"/>
-            </w:tcBorders>
-            <w:shd w:fill="auto" w:val="clear"/>
+            <w:tcW w:w="994" w:type="dxa"/>
+            <w:tcBorders>
+              <w:top w:val="nil"/>
+              <w:left w:val="nil"/>
+              <w:bottom w:val="nil"/>
+              <w:insideH w:val="nil"/>
+              <w:right w:val="nil"/>
+              <w:insideV w:val="nil"/>
+            </w:tcBorders>
+            <w:shd w:fill="FFFFFF" w:val="clear"/>
           </w:tcPr>
           <w:p>
             <w:pPr>
@@ -1823,7 +1835,7 @@
               <w:right w:val="nil"/>
               <w:insideV w:val="nil"/>
             </w:tcBorders>
-            <w:shd w:fill="auto" w:val="clear"/>
+            <w:shd w:fill="FFFFFF" w:val="clear"/>
           </w:tcPr>
           <w:p>
             <w:pPr>
@@ -1848,7 +1860,7 @@
               <w:right w:val="nil"/>
               <w:insideV w:val="nil"/>
             </w:tcBorders>
-            <w:shd w:fill="auto" w:val="clear"/>
+            <w:shd w:fill="FFFFFF" w:val="clear"/>
           </w:tcPr>
           <w:p>
             <w:pPr>
@@ -1902,7 +1914,7 @@
         </w:tc>
         <w:tc>
           <w:tcPr>
-            <w:tcW w:w="995" w:type="dxa"/>
+            <w:tcW w:w="994" w:type="dxa"/>
             <w:tcBorders>
               <w:top w:val="nil"/>
               <w:left w:val="nil"/>
@@ -1991,7 +2003,7 @@
               <w:right w:val="single" w:sz="4" w:space="0" w:color="7F7F7F"/>
               <w:insideV w:val="single" w:sz="4" w:space="0" w:color="7F7F7F"/>
             </w:tcBorders>
-            <w:shd w:fill="auto" w:val="clear"/>
+            <w:shd w:fill="FFFFFF" w:val="clear"/>
           </w:tcPr>
           <w:p>
             <w:pPr>
@@ -2015,16 +2027,16 @@
         </w:tc>
         <w:tc>
           <w:tcPr>
-            <w:tcW w:w="995" w:type="dxa"/>
-            <w:tcBorders>
-              <w:top w:val="nil"/>
-              <w:left w:val="nil"/>
-              <w:bottom w:val="nil"/>
-              <w:insideH w:val="nil"/>
-              <w:right w:val="nil"/>
-              <w:insideV w:val="nil"/>
-            </w:tcBorders>
-            <w:shd w:fill="auto" w:val="clear"/>
+            <w:tcW w:w="994" w:type="dxa"/>
+            <w:tcBorders>
+              <w:top w:val="nil"/>
+              <w:left w:val="nil"/>
+              <w:bottom w:val="nil"/>
+              <w:insideH w:val="nil"/>
+              <w:right w:val="nil"/>
+              <w:insideV w:val="nil"/>
+            </w:tcBorders>
+            <w:shd w:fill="FFFFFF" w:val="clear"/>
           </w:tcPr>
           <w:p>
             <w:pPr>
@@ -2049,7 +2061,7 @@
               <w:right w:val="nil"/>
               <w:insideV w:val="nil"/>
             </w:tcBorders>
-            <w:shd w:fill="auto" w:val="clear"/>
+            <w:shd w:fill="FFFFFF" w:val="clear"/>
           </w:tcPr>
           <w:p>
             <w:pPr>
@@ -2074,7 +2086,7 @@
               <w:right w:val="nil"/>
               <w:insideV w:val="nil"/>
             </w:tcBorders>
-            <w:shd w:fill="auto" w:val="clear"/>
+            <w:shd w:fill="FFFFFF" w:val="clear"/>
           </w:tcPr>
           <w:p>
             <w:pPr>
@@ -2128,7 +2140,7 @@
         </w:tc>
         <w:tc>
           <w:tcPr>
-            <w:tcW w:w="995" w:type="dxa"/>
+            <w:tcW w:w="994" w:type="dxa"/>
             <w:tcBorders>
               <w:top w:val="nil"/>
               <w:left w:val="nil"/>
@@ -2217,7 +2229,7 @@
               <w:right w:val="single" w:sz="4" w:space="0" w:color="7F7F7F"/>
               <w:insideV w:val="single" w:sz="4" w:space="0" w:color="7F7F7F"/>
             </w:tcBorders>
-            <w:shd w:fill="auto" w:val="clear"/>
+            <w:shd w:fill="FFFFFF" w:val="clear"/>
           </w:tcPr>
           <w:p>
             <w:pPr>
@@ -2240,16 +2252,16 @@
         </w:tc>
         <w:tc>
           <w:tcPr>
-            <w:tcW w:w="995" w:type="dxa"/>
-            <w:tcBorders>
-              <w:top w:val="nil"/>
-              <w:left w:val="nil"/>
-              <w:bottom w:val="nil"/>
-              <w:insideH w:val="nil"/>
-              <w:right w:val="nil"/>
-              <w:insideV w:val="nil"/>
-            </w:tcBorders>
-            <w:shd w:fill="auto" w:val="clear"/>
+            <w:tcW w:w="994" w:type="dxa"/>
+            <w:tcBorders>
+              <w:top w:val="nil"/>
+              <w:left w:val="nil"/>
+              <w:bottom w:val="nil"/>
+              <w:insideH w:val="nil"/>
+              <w:right w:val="nil"/>
+              <w:insideV w:val="nil"/>
+            </w:tcBorders>
+            <w:shd w:fill="FFFFFF" w:val="clear"/>
           </w:tcPr>
           <w:p>
             <w:pPr>
@@ -2273,7 +2285,7 @@
               <w:right w:val="nil"/>
               <w:insideV w:val="nil"/>
             </w:tcBorders>
-            <w:shd w:fill="auto" w:val="clear"/>
+            <w:shd w:fill="FFFFFF" w:val="clear"/>
           </w:tcPr>
           <w:p>
             <w:pPr>
@@ -2297,7 +2309,7 @@
               <w:right w:val="nil"/>
               <w:insideV w:val="nil"/>
             </w:tcBorders>
-            <w:shd w:fill="auto" w:val="clear"/>
+            <w:shd w:fill="FFFFFF" w:val="clear"/>
           </w:tcPr>
           <w:p>
             <w:pPr>
@@ -2349,7 +2361,7 @@
         </w:tc>
         <w:tc>
           <w:tcPr>
-            <w:tcW w:w="995" w:type="dxa"/>
+            <w:tcW w:w="994" w:type="dxa"/>
             <w:tcBorders>
               <w:top w:val="nil"/>
               <w:left w:val="nil"/>
@@ -2435,7 +2447,7 @@
               <w:right w:val="single" w:sz="4" w:space="0" w:color="7F7F7F"/>
               <w:insideV w:val="single" w:sz="4" w:space="0" w:color="7F7F7F"/>
             </w:tcBorders>
-            <w:shd w:fill="auto" w:val="clear"/>
+            <w:shd w:fill="FFFFFF" w:val="clear"/>
           </w:tcPr>
           <w:p>
             <w:pPr>
@@ -2458,16 +2470,16 @@
         </w:tc>
         <w:tc>
           <w:tcPr>
-            <w:tcW w:w="995" w:type="dxa"/>
-            <w:tcBorders>
-              <w:top w:val="nil"/>
-              <w:left w:val="nil"/>
-              <w:bottom w:val="nil"/>
-              <w:insideH w:val="nil"/>
-              <w:right w:val="nil"/>
-              <w:insideV w:val="nil"/>
-            </w:tcBorders>
-            <w:shd w:fill="auto" w:val="clear"/>
+            <w:tcW w:w="994" w:type="dxa"/>
+            <w:tcBorders>
+              <w:top w:val="nil"/>
+              <w:left w:val="nil"/>
+              <w:bottom w:val="nil"/>
+              <w:insideH w:val="nil"/>
+              <w:right w:val="nil"/>
+              <w:insideV w:val="nil"/>
+            </w:tcBorders>
+            <w:shd w:fill="FFFFFF" w:val="clear"/>
           </w:tcPr>
           <w:p>
             <w:pPr>
@@ -2491,7 +2503,7 @@
               <w:right w:val="nil"/>
               <w:insideV w:val="nil"/>
             </w:tcBorders>
-            <w:shd w:fill="auto" w:val="clear"/>
+            <w:shd w:fill="FFFFFF" w:val="clear"/>
           </w:tcPr>
           <w:p>
             <w:pPr>
@@ -2515,7 +2527,7 @@
               <w:right w:val="nil"/>
               <w:insideV w:val="nil"/>
             </w:tcBorders>
-            <w:shd w:fill="auto" w:val="clear"/>
+            <w:shd w:fill="FFFFFF" w:val="clear"/>
           </w:tcPr>
           <w:p>
             <w:pPr>
@@ -2567,7 +2579,7 @@
         </w:tc>
         <w:tc>
           <w:tcPr>
-            <w:tcW w:w="995" w:type="dxa"/>
+            <w:tcW w:w="994" w:type="dxa"/>
             <w:tcBorders>
               <w:top w:val="nil"/>
               <w:left w:val="nil"/>
@@ -2662,6 +2674,56 @@
       <w:r>
         <w:rPr/>
         <w:t xml:space="preserve"> des villes.</w:t>
+      </w:r>
+    </w:p>
+    <w:p>
+      <w:pPr>
+        <w:pStyle w:val="Titre1"/>
+        <w:pageBreakBefore/>
+        <w:rPr/>
+      </w:pPr>
+      <w:r>
+        <w:rPr/>
+        <w:t>Formules</w:t>
+      </w:r>
+    </w:p>
+    <w:p>
+      <w:pPr>
+        <w:pStyle w:val="Titre2"/>
+        <w:rPr/>
+      </w:pPr>
+      <w:r>
+        <w:rPr/>
+        <w:t>Batiments</w:t>
+      </w:r>
+    </w:p>
+    <w:p>
+      <w:pPr>
+        <w:pStyle w:val="Normal"/>
+        <w:rPr/>
+      </w:pPr>
+      <w:r>
+        <w:rPr/>
+      </w:r>
+    </w:p>
+    <w:p>
+      <w:pPr>
+        <w:pStyle w:val="Titre2"/>
+        <w:rPr/>
+      </w:pPr>
+      <w:r>
+        <w:rPr/>
+        <w:t>Missions</w:t>
+      </w:r>
+    </w:p>
+    <w:p>
+      <w:pPr>
+        <w:pStyle w:val="Titre2"/>
+        <w:rPr/>
+      </w:pPr>
+      <w:r>
+        <w:rPr/>
+        <w:t>Mages</w:t>
       </w:r>
     </w:p>
     <w:sectPr>
@@ -3319,54 +3381,29 @@
     </w:pPr>
     <w:rPr>
       <w:rFonts w:ascii="Calibri" w:hAnsi="Calibri" w:eastAsia="Droid Sans Fallback" w:cs="Calibri"/>
-      <w:color w:val="auto"/>
+      <w:color w:val="00000A"/>
       <w:sz w:val="22"/>
       <w:szCs w:val="22"/>
       <w:lang w:val="fr-BE" w:eastAsia="en-US" w:bidi="ar-SA"/>
     </w:rPr>
   </w:style>
-  <w:style w:type="paragraph" w:styleId="Titre1">
-    <w:name w:val="Titre 1"/>
-    <w:uiPriority w:val="9"/>
-    <w:qFormat/>
-    <w:link w:val="Titre1Car"/>
-    <w:rsid w:val="00b7246e"/>
-    <w:basedOn w:val="Normal"/>
-    <w:next w:val="Normal"/>
-    <w:pPr>
-      <w:keepNext/>
-      <w:keepLines/>
-      <w:spacing w:before="240" w:after="0"/>
-      <w:outlineLvl w:val="0"/>
-    </w:pPr>
-    <w:rPr>
-      <w:rFonts w:ascii="Calibri Light" w:hAnsi="Calibri Light" w:cs=""/>
-      <w:color w:val="2E74B5"/>
-      <w:sz w:val="32"/>
-      <w:szCs w:val="32"/>
-    </w:rPr>
+  <w:style w:type="paragraph" w:styleId="Heading1">
+    <w:name w:val="Heading 1"/>
+    <w:basedOn w:val="Heading"/>
+    <w:pPr/>
+    <w:rPr/>
   </w:style>
-  <w:style w:type="paragraph" w:styleId="Titre2">
-    <w:name w:val="Titre 2"/>
-    <w:uiPriority w:val="9"/>
-    <w:qFormat/>
-    <w:unhideWhenUsed/>
-    <w:link w:val="Titre2Car"/>
-    <w:rsid w:val="001b5dbc"/>
-    <w:basedOn w:val="Normal"/>
-    <w:next w:val="Normal"/>
-    <w:pPr>
-      <w:keepNext/>
-      <w:keepLines/>
-      <w:spacing w:before="40" w:after="0"/>
-      <w:outlineLvl w:val="1"/>
-    </w:pPr>
-    <w:rPr>
-      <w:rFonts w:ascii="Calibri Light" w:hAnsi="Calibri Light" w:cs=""/>
-      <w:color w:val="2E74B5"/>
-      <w:sz w:val="26"/>
-      <w:szCs w:val="26"/>
-    </w:rPr>
+  <w:style w:type="paragraph" w:styleId="Heading2">
+    <w:name w:val="Heading 2"/>
+    <w:basedOn w:val="Heading"/>
+    <w:pPr/>
+    <w:rPr/>
+  </w:style>
+  <w:style w:type="paragraph" w:styleId="Heading3">
+    <w:name w:val="Heading 3"/>
+    <w:basedOn w:val="Heading"/>
+    <w:pPr/>
+    <w:rPr/>
   </w:style>
   <w:style w:type="character" w:styleId="DefaultParagraphFont" w:default="1">
     <w:name w:val="Default Paragraph Font"/>
@@ -3426,10 +3463,131 @@
       <w:rFonts w:cs="Courier New"/>
     </w:rPr>
   </w:style>
+  <w:style w:type="character" w:styleId="ListLabel3">
+    <w:name w:val="ListLabel 3"/>
+    <w:rPr>
+      <w:rFonts w:cs="Calibri"/>
+    </w:rPr>
+  </w:style>
+  <w:style w:type="character" w:styleId="ListLabel4">
+    <w:name w:val="ListLabel 4"/>
+    <w:rPr>
+      <w:rFonts w:cs="Courier New"/>
+    </w:rPr>
+  </w:style>
+  <w:style w:type="character" w:styleId="ListLabel5">
+    <w:name w:val="ListLabel 5"/>
+    <w:rPr>
+      <w:rFonts w:cs="Wingdings"/>
+    </w:rPr>
+  </w:style>
+  <w:style w:type="character" w:styleId="ListLabel6">
+    <w:name w:val="ListLabel 6"/>
+    <w:rPr>
+      <w:rFonts w:cs="Symbol"/>
+    </w:rPr>
+  </w:style>
+  <w:style w:type="paragraph" w:styleId="Heading">
+    <w:name w:val="Heading"/>
+    <w:basedOn w:val="Normal"/>
+    <w:next w:val="TextBody"/>
+    <w:pPr>
+      <w:keepNext/>
+      <w:spacing w:before="240" w:after="120"/>
+    </w:pPr>
+    <w:rPr>
+      <w:rFonts w:ascii="Liberation Sans" w:hAnsi="Liberation Sans" w:eastAsia="WenQuanYi Micro Hei" w:cs="FreeSans"/>
+      <w:sz w:val="28"/>
+      <w:szCs w:val="28"/>
+    </w:rPr>
+  </w:style>
+  <w:style w:type="paragraph" w:styleId="TextBody">
+    <w:name w:val="Text Body"/>
+    <w:basedOn w:val="Normal"/>
+    <w:pPr>
+      <w:spacing w:lineRule="auto" w:line="288" w:before="0" w:after="140"/>
+    </w:pPr>
+    <w:rPr/>
+  </w:style>
+  <w:style w:type="paragraph" w:styleId="List">
+    <w:name w:val="List"/>
+    <w:basedOn w:val="TextBody"/>
+    <w:pPr/>
+    <w:rPr>
+      <w:rFonts w:cs="FreeSans"/>
+    </w:rPr>
+  </w:style>
+  <w:style w:type="paragraph" w:styleId="Caption">
+    <w:name w:val="Caption"/>
+    <w:basedOn w:val="Normal"/>
+    <w:pPr>
+      <w:suppressLineNumbers/>
+      <w:spacing w:before="120" w:after="120"/>
+    </w:pPr>
+    <w:rPr>
+      <w:rFonts w:cs="FreeSans"/>
+      <w:i/>
+      <w:iCs/>
+      <w:sz w:val="24"/>
+      <w:szCs w:val="24"/>
+    </w:rPr>
+  </w:style>
+  <w:style w:type="paragraph" w:styleId="Index">
+    <w:name w:val="Index"/>
+    <w:basedOn w:val="Normal"/>
+    <w:pPr>
+      <w:suppressLineNumbers/>
+    </w:pPr>
+    <w:rPr>
+      <w:rFonts w:cs="FreeSans"/>
+    </w:rPr>
+  </w:style>
+  <w:style w:type="paragraph" w:styleId="Titre1">
+    <w:name w:val="Titre 1"/>
+    <w:uiPriority w:val="9"/>
+    <w:qFormat/>
+    <w:link w:val="Titre1Car"/>
+    <w:rsid w:val="00b7246e"/>
+    <w:basedOn w:val="Normal"/>
+    <w:next w:val="Normal"/>
+    <w:pPr>
+      <w:keepNext/>
+      <w:keepLines/>
+      <w:spacing w:before="240" w:after="0"/>
+      <w:outlineLvl w:val="0"/>
+    </w:pPr>
+    <w:rPr>
+      <w:rFonts w:ascii="Calibri Light" w:hAnsi="Calibri Light" w:cs=""/>
+      <w:color w:val="2E74B5"/>
+      <w:sz w:val="32"/>
+      <w:szCs w:val="32"/>
+    </w:rPr>
+  </w:style>
+  <w:style w:type="paragraph" w:styleId="Titre2">
+    <w:name w:val="Titre 2"/>
+    <w:uiPriority w:val="9"/>
+    <w:qFormat/>
+    <w:unhideWhenUsed/>
+    <w:link w:val="Titre2Car"/>
+    <w:rsid w:val="001b5dbc"/>
+    <w:basedOn w:val="Normal"/>
+    <w:next w:val="Normal"/>
+    <w:pPr>
+      <w:keepNext/>
+      <w:keepLines/>
+      <w:spacing w:before="40" w:after="0"/>
+      <w:outlineLvl w:val="1"/>
+    </w:pPr>
+    <w:rPr>
+      <w:rFonts w:ascii="Calibri Light" w:hAnsi="Calibri Light" w:cs=""/>
+      <w:color w:val="2E74B5"/>
+      <w:sz w:val="26"/>
+      <w:szCs w:val="26"/>
+    </w:rPr>
+  </w:style>
   <w:style w:type="paragraph" w:styleId="Titre">
     <w:name w:val="Titre"/>
     <w:basedOn w:val="Normal"/>
-    <w:next w:val="Corpsdetexte"/>
     <w:pPr>
       <w:keepNext/>
       <w:spacing w:before="240" w:after="120"/>
@@ -3471,16 +3629,6 @@
       <w:szCs w:val="24"/>
     </w:rPr>
   </w:style>
-  <w:style w:type="paragraph" w:styleId="Index">
-    <w:name w:val="Index"/>
-    <w:basedOn w:val="Normal"/>
-    <w:pPr>
-      <w:suppressLineNumbers/>
-    </w:pPr>
-    <w:rPr>
-      <w:rFonts w:cs="FreeSans"/>
-    </w:rPr>
-  </w:style>
   <w:style w:type="paragraph" w:styleId="Titreprincipal">
     <w:name w:val="Titre principal"/>
     <w:uiPriority w:val="10"/>
@@ -3511,6 +3659,24 @@
       <w:ind w:left="720" w:right="0" w:hanging="0"/>
       <w:contextualSpacing/>
     </w:pPr>
+    <w:rPr/>
+  </w:style>
+  <w:style w:type="paragraph" w:styleId="Quotations">
+    <w:name w:val="Quotations"/>
+    <w:basedOn w:val="Normal"/>
+    <w:pPr/>
+    <w:rPr/>
+  </w:style>
+  <w:style w:type="paragraph" w:styleId="Title">
+    <w:name w:val="Title"/>
+    <w:basedOn w:val="Heading"/>
+    <w:pPr/>
+    <w:rPr/>
+  </w:style>
+  <w:style w:type="paragraph" w:styleId="Subtitle">
+    <w:name w:val="Subtitle"/>
+    <w:basedOn w:val="Heading"/>
+    <w:pPr/>
     <w:rPr/>
   </w:style>
   <w:style w:type="numbering" w:styleId="NoList" w:default="1">

</xml_diff>